<commit_message>
swf faq and sysops start
</commit_message>
<xml_diff>
--- a/AWS/AWS CSOAA.docx
+++ b/AWS/AWS CSOAA.docx
@@ -24,6 +24,93 @@
       </w:pPr>
     </w:p>
     <w:p>
+      <w:r>
+        <w:t>Exam</w:t>
+      </w:r>
+    </w:p>
+    <w:p>
+      <w:pPr>
+        <w:pStyle w:val="ListParagraph"/>
+        <w:numPr>
+          <w:ilvl w:val="0"/>
+          <w:numId w:val="1"/>
+        </w:numPr>
+      </w:pPr>
+      <w:r>
+        <w:t>Monitoring &amp; Metrics – 15%</w:t>
+      </w:r>
+    </w:p>
+    <w:p>
+      <w:pPr>
+        <w:pStyle w:val="ListParagraph"/>
+        <w:numPr>
+          <w:ilvl w:val="0"/>
+          <w:numId w:val="1"/>
+        </w:numPr>
+      </w:pPr>
+      <w:r>
+        <w:t>High Availability – 15%</w:t>
+      </w:r>
+    </w:p>
+    <w:p>
+      <w:pPr>
+        <w:pStyle w:val="ListParagraph"/>
+        <w:numPr>
+          <w:ilvl w:val="0"/>
+          <w:numId w:val="1"/>
+        </w:numPr>
+      </w:pPr>
+      <w:r>
+        <w:t>Analysis – 15%</w:t>
+      </w:r>
+    </w:p>
+    <w:p>
+      <w:pPr>
+        <w:pStyle w:val="ListParagraph"/>
+        <w:numPr>
+          <w:ilvl w:val="0"/>
+          <w:numId w:val="1"/>
+        </w:numPr>
+      </w:pPr>
+      <w:r>
+        <w:t>Deployment &amp; Provisioning – 15%</w:t>
+      </w:r>
+    </w:p>
+    <w:p>
+      <w:pPr>
+        <w:pStyle w:val="ListParagraph"/>
+        <w:numPr>
+          <w:ilvl w:val="0"/>
+          <w:numId w:val="1"/>
+        </w:numPr>
+      </w:pPr>
+      <w:r>
+        <w:t>Data Management – 12%</w:t>
+      </w:r>
+    </w:p>
+    <w:p>
+      <w:pPr>
+        <w:pStyle w:val="ListParagraph"/>
+        <w:numPr>
+          <w:ilvl w:val="0"/>
+          <w:numId w:val="1"/>
+        </w:numPr>
+      </w:pPr>
+      <w:r>
+        <w:t>Security – 15%</w:t>
+      </w:r>
+    </w:p>
+    <w:p>
+      <w:pPr>
+        <w:pStyle w:val="ListParagraph"/>
+        <w:numPr>
+          <w:ilvl w:val="0"/>
+          <w:numId w:val="1"/>
+        </w:numPr>
+      </w:pPr>
+      <w:r>
+        <w:t>Networking – 13%</w:t>
+      </w:r>
       <w:bookmarkStart w:id="0" w:name="_GoBack"/>
       <w:bookmarkEnd w:id="0"/>
     </w:p>
@@ -35,6 +122,127 @@
     </w:sectPr>
   </w:body>
 </w:document>
+</file>
+
+<file path=word/numbering.xml><?xml version="1.0" encoding="utf-8"?>
+<w:numbering xmlns:wpc="http://schemas.microsoft.com/office/word/2010/wordprocessingCanvas" xmlns:mc="http://schemas.openxmlformats.org/markup-compatibility/2006" xmlns:o="urn:schemas-microsoft-com:office:office" xmlns:r="http://schemas.openxmlformats.org/officeDocument/2006/relationships" xmlns:m="http://schemas.openxmlformats.org/officeDocument/2006/math" xmlns:v="urn:schemas-microsoft-com:vml" xmlns:wp14="http://schemas.microsoft.com/office/word/2010/wordprocessingDrawing" xmlns:wp="http://schemas.openxmlformats.org/drawingml/2006/wordprocessingDrawing" xmlns:w10="urn:schemas-microsoft-com:office:word" xmlns:w="http://schemas.openxmlformats.org/wordprocessingml/2006/main" xmlns:w14="http://schemas.microsoft.com/office/word/2010/wordml" xmlns:w15="http://schemas.microsoft.com/office/word/2012/wordml" xmlns:wpg="http://schemas.microsoft.com/office/word/2010/wordprocessingGroup" xmlns:wpi="http://schemas.microsoft.com/office/word/2010/wordprocessingInk" xmlns:wne="http://schemas.microsoft.com/office/word/2006/wordml" xmlns:wps="http://schemas.microsoft.com/office/word/2010/wordprocessingShape" mc:Ignorable="w14 w15 wp14">
+  <w:abstractNum w:abstractNumId="0" w15:restartNumberingAfterBreak="0">
+    <w:nsid w:val="42045787"/>
+    <w:multiLevelType w:val="hybridMultilevel"/>
+    <w:tmpl w:val="4A6C89B4"/>
+    <w:lvl w:ilvl="0" w:tplc="04090001">
+      <w:start w:val="1"/>
+      <w:numFmt w:val="bullet"/>
+      <w:lvlText w:val=""/>
+      <w:lvlJc w:val="left"/>
+      <w:pPr>
+        <w:ind w:left="720" w:hanging="360"/>
+      </w:pPr>
+      <w:rPr>
+        <w:rFonts w:ascii="Symbol" w:hAnsi="Symbol" w:hint="default"/>
+      </w:rPr>
+    </w:lvl>
+    <w:lvl w:ilvl="1" w:tplc="04090003" w:tentative="1">
+      <w:start w:val="1"/>
+      <w:numFmt w:val="bullet"/>
+      <w:lvlText w:val="o"/>
+      <w:lvlJc w:val="left"/>
+      <w:pPr>
+        <w:ind w:left="1440" w:hanging="360"/>
+      </w:pPr>
+      <w:rPr>
+        <w:rFonts w:ascii="Courier New" w:hAnsi="Courier New" w:cs="Courier New" w:hint="default"/>
+      </w:rPr>
+    </w:lvl>
+    <w:lvl w:ilvl="2" w:tplc="04090005" w:tentative="1">
+      <w:start w:val="1"/>
+      <w:numFmt w:val="bullet"/>
+      <w:lvlText w:val=""/>
+      <w:lvlJc w:val="left"/>
+      <w:pPr>
+        <w:ind w:left="2160" w:hanging="360"/>
+      </w:pPr>
+      <w:rPr>
+        <w:rFonts w:ascii="Wingdings" w:hAnsi="Wingdings" w:hint="default"/>
+      </w:rPr>
+    </w:lvl>
+    <w:lvl w:ilvl="3" w:tplc="04090001" w:tentative="1">
+      <w:start w:val="1"/>
+      <w:numFmt w:val="bullet"/>
+      <w:lvlText w:val=""/>
+      <w:lvlJc w:val="left"/>
+      <w:pPr>
+        <w:ind w:left="2880" w:hanging="360"/>
+      </w:pPr>
+      <w:rPr>
+        <w:rFonts w:ascii="Symbol" w:hAnsi="Symbol" w:hint="default"/>
+      </w:rPr>
+    </w:lvl>
+    <w:lvl w:ilvl="4" w:tplc="04090003" w:tentative="1">
+      <w:start w:val="1"/>
+      <w:numFmt w:val="bullet"/>
+      <w:lvlText w:val="o"/>
+      <w:lvlJc w:val="left"/>
+      <w:pPr>
+        <w:ind w:left="3600" w:hanging="360"/>
+      </w:pPr>
+      <w:rPr>
+        <w:rFonts w:ascii="Courier New" w:hAnsi="Courier New" w:cs="Courier New" w:hint="default"/>
+      </w:rPr>
+    </w:lvl>
+    <w:lvl w:ilvl="5" w:tplc="04090005" w:tentative="1">
+      <w:start w:val="1"/>
+      <w:numFmt w:val="bullet"/>
+      <w:lvlText w:val=""/>
+      <w:lvlJc w:val="left"/>
+      <w:pPr>
+        <w:ind w:left="4320" w:hanging="360"/>
+      </w:pPr>
+      <w:rPr>
+        <w:rFonts w:ascii="Wingdings" w:hAnsi="Wingdings" w:hint="default"/>
+      </w:rPr>
+    </w:lvl>
+    <w:lvl w:ilvl="6" w:tplc="04090001" w:tentative="1">
+      <w:start w:val="1"/>
+      <w:numFmt w:val="bullet"/>
+      <w:lvlText w:val=""/>
+      <w:lvlJc w:val="left"/>
+      <w:pPr>
+        <w:ind w:left="5040" w:hanging="360"/>
+      </w:pPr>
+      <w:rPr>
+        <w:rFonts w:ascii="Symbol" w:hAnsi="Symbol" w:hint="default"/>
+      </w:rPr>
+    </w:lvl>
+    <w:lvl w:ilvl="7" w:tplc="04090003" w:tentative="1">
+      <w:start w:val="1"/>
+      <w:numFmt w:val="bullet"/>
+      <w:lvlText w:val="o"/>
+      <w:lvlJc w:val="left"/>
+      <w:pPr>
+        <w:ind w:left="5760" w:hanging="360"/>
+      </w:pPr>
+      <w:rPr>
+        <w:rFonts w:ascii="Courier New" w:hAnsi="Courier New" w:cs="Courier New" w:hint="default"/>
+      </w:rPr>
+    </w:lvl>
+    <w:lvl w:ilvl="8" w:tplc="04090005" w:tentative="1">
+      <w:start w:val="1"/>
+      <w:numFmt w:val="bullet"/>
+      <w:lvlText w:val=""/>
+      <w:lvlJc w:val="left"/>
+      <w:pPr>
+        <w:ind w:left="6480" w:hanging="360"/>
+      </w:pPr>
+      <w:rPr>
+        <w:rFonts w:ascii="Wingdings" w:hAnsi="Wingdings" w:hint="default"/>
+      </w:rPr>
+    </w:lvl>
+  </w:abstractNum>
+  <w:num w:numId="1">
+    <w:abstractNumId w:val="0"/>
+  </w:num>
+</w:numbering>
 </file>
 
 <file path=word/styles.xml><?xml version="1.0" encoding="utf-8"?>
@@ -458,6 +666,17 @@
     <w:semiHidden/>
     <w:unhideWhenUsed/>
   </w:style>
+  <w:style w:type="paragraph" w:styleId="ListParagraph">
+    <w:name w:val="List Paragraph"/>
+    <w:basedOn w:val="Normal"/>
+    <w:uiPriority w:val="34"/>
+    <w:qFormat/>
+    <w:rsid w:val="00BE49FE"/>
+    <w:pPr>
+      <w:ind w:left="720"/>
+      <w:contextualSpacing/>
+    </w:pPr>
+  </w:style>
 </w:styles>
 </file>
 

</xml_diff>

<commit_message>
read replicas and HA
</commit_message>
<xml_diff>
--- a/AWS/AWS CSOAA.docx
+++ b/AWS/AWS CSOAA.docx
@@ -1,6 +1,6 @@
 
 <file path=word/document.xml><?xml version="1.0" encoding="utf-8"?>
-<w:document xmlns:wpc="http://schemas.microsoft.com/office/word/2010/wordprocessingCanvas" xmlns:mc="http://schemas.openxmlformats.org/markup-compatibility/2006" xmlns:o="urn:schemas-microsoft-com:office:office" xmlns:r="http://schemas.openxmlformats.org/officeDocument/2006/relationships" xmlns:m="http://schemas.openxmlformats.org/officeDocument/2006/math" xmlns:v="urn:schemas-microsoft-com:vml" xmlns:wp14="http://schemas.microsoft.com/office/word/2010/wordprocessingDrawing" xmlns:wp="http://schemas.openxmlformats.org/drawingml/2006/wordprocessingDrawing" xmlns:w10="urn:schemas-microsoft-com:office:word" xmlns:w="http://schemas.openxmlformats.org/wordprocessingml/2006/main" xmlns:w14="http://schemas.microsoft.com/office/word/2010/wordml" xmlns:w15="http://schemas.microsoft.com/office/word/2012/wordml" xmlns:wpg="http://schemas.microsoft.com/office/word/2010/wordprocessingGroup" xmlns:wpi="http://schemas.microsoft.com/office/word/2010/wordprocessingInk" xmlns:wne="http://schemas.microsoft.com/office/word/2006/wordml" xmlns:wps="http://schemas.microsoft.com/office/word/2010/wordprocessingShape" mc:Ignorable="w14 w15 wp14">
+<w:document xmlns:wpc="http://schemas.microsoft.com/office/word/2010/wordprocessingCanvas" xmlns:mo="http://schemas.microsoft.com/office/mac/office/2008/main" xmlns:mc="http://schemas.openxmlformats.org/markup-compatibility/2006" xmlns:mv="urn:schemas-microsoft-com:mac:vml" xmlns:o="urn:schemas-microsoft-com:office:office" xmlns:r="http://schemas.openxmlformats.org/officeDocument/2006/relationships" xmlns:m="http://schemas.openxmlformats.org/officeDocument/2006/math" xmlns:v="urn:schemas-microsoft-com:vml" xmlns:wp14="http://schemas.microsoft.com/office/word/2010/wordprocessingDrawing" xmlns:wp="http://schemas.openxmlformats.org/drawingml/2006/wordprocessingDrawing" xmlns:w10="urn:schemas-microsoft-com:office:word" xmlns:w="http://schemas.openxmlformats.org/wordprocessingml/2006/main" xmlns:w14="http://schemas.microsoft.com/office/word/2010/wordml" xmlns:w15="http://schemas.microsoft.com/office/word/2012/wordml" xmlns:wpg="http://schemas.microsoft.com/office/word/2010/wordprocessingGroup" xmlns:wpi="http://schemas.microsoft.com/office/word/2010/wordprocessingInk" xmlns:wne="http://schemas.microsoft.com/office/word/2006/wordml" xmlns:wps="http://schemas.microsoft.com/office/word/2010/wordprocessingShape" mc:Ignorable="w14 w15 wp14">
   <w:body>
     <w:p>
       <w:pPr>
@@ -318,7 +318,15 @@
         <w:t>System Status Checks</w:t>
       </w:r>
       <w:r>
-        <w:t xml:space="preserve"> (Checks underlying physical Host)</w:t>
+        <w:t xml:space="preserve"> (</w:t>
+      </w:r>
+      <w:proofErr w:type="spellStart"/>
+      <w:r>
+        <w:t>Checks</w:t>
+      </w:r>
+      <w:proofErr w:type="spellEnd"/>
+      <w:r>
+        <w:t xml:space="preserve"> underlying physical Host)</w:t>
       </w:r>
     </w:p>
     <w:p>
@@ -390,7 +398,15 @@
         </w:numPr>
       </w:pPr>
       <w:r>
-        <w:t>Instance Status Checks (Checks VM)</w:t>
+        <w:t>Instance Status Checks (</w:t>
+      </w:r>
+      <w:proofErr w:type="spellStart"/>
+      <w:r>
+        <w:t>Checks</w:t>
+      </w:r>
+      <w:proofErr w:type="spellEnd"/>
+      <w:r>
+        <w:t xml:space="preserve"> VM)</w:t>
       </w:r>
     </w:p>
     <w:p>
@@ -480,14 +496,9 @@
       <w:pPr>
         <w:spacing w:after="0" w:line="240" w:lineRule="auto"/>
       </w:pPr>
-      <w:proofErr w:type="gramStart"/>
       <w:r>
         <w:lastRenderedPageBreak/>
-        <w:t>yum</w:t>
-      </w:r>
-      <w:proofErr w:type="gramEnd"/>
-      <w:r>
-        <w:t xml:space="preserve"> install </w:t>
+        <w:t xml:space="preserve">yum install </w:t>
       </w:r>
       <w:proofErr w:type="spellStart"/>
       <w:r>
@@ -527,12 +538,10 @@
         <w:spacing w:after="0" w:line="240" w:lineRule="auto"/>
       </w:pPr>
       <w:proofErr w:type="spellStart"/>
-      <w:proofErr w:type="gramStart"/>
       <w:r>
         <w:t>mkdir</w:t>
       </w:r>
       <w:proofErr w:type="spellEnd"/>
-      <w:proofErr w:type="gramEnd"/>
       <w:r>
         <w:t xml:space="preserve"> /</w:t>
       </w:r>
@@ -546,24 +555,35 @@
       <w:pPr>
         <w:spacing w:after="0" w:line="240" w:lineRule="auto"/>
       </w:pPr>
-      <w:proofErr w:type="gramStart"/>
-      <w:r>
-        <w:t>curl</w:t>
-      </w:r>
-      <w:proofErr w:type="gramEnd"/>
-      <w:r>
-        <w:t xml:space="preserve"> http://aws-cloudwatch.s3.amazonaws.com/downloads/CloudWatchMonitoringScripts-1.2.1.zip -O</w:t>
-      </w:r>
-    </w:p>
-    <w:p>
-      <w:pPr>
-        <w:spacing w:after="0" w:line="240" w:lineRule="auto"/>
-      </w:pPr>
-      <w:proofErr w:type="gramStart"/>
-      <w:r>
-        <w:t>unzip</w:t>
-      </w:r>
-      <w:proofErr w:type="gramEnd"/>
+      <w:r>
+        <w:t>curl http://aws-cloudwatch.s3.amazonaws.com/downloads/CloudWatchMonitoringScripts-1.2.1.zip -O</w:t>
+      </w:r>
+    </w:p>
+    <w:p>
+      <w:pPr>
+        <w:spacing w:after="0" w:line="240" w:lineRule="auto"/>
+      </w:pPr>
+      <w:r>
+        <w:t>unzip CloudWatchMonitoringScripts-1.2.1.zip</w:t>
+      </w:r>
+    </w:p>
+    <w:p>
+      <w:pPr>
+        <w:spacing w:after="0" w:line="240" w:lineRule="auto"/>
+      </w:pPr>
+      <w:proofErr w:type="spellStart"/>
+      <w:r>
+        <w:t>rm</w:t>
+      </w:r>
+      <w:proofErr w:type="spellEnd"/>
+      <w:r>
+        <w:t xml:space="preserve"> -</w:t>
+      </w:r>
+      <w:proofErr w:type="spellStart"/>
+      <w:r>
+        <w:t>rf</w:t>
+      </w:r>
+      <w:proofErr w:type="spellEnd"/>
       <w:r>
         <w:t xml:space="preserve"> CloudWatchMonitoringScripts-1.2.1.zip</w:t>
       </w:r>
@@ -572,36 +592,8 @@
       <w:pPr>
         <w:spacing w:after="0" w:line="240" w:lineRule="auto"/>
       </w:pPr>
-      <w:proofErr w:type="spellStart"/>
-      <w:proofErr w:type="gramStart"/>
-      <w:r>
-        <w:t>rm</w:t>
-      </w:r>
-      <w:proofErr w:type="spellEnd"/>
-      <w:proofErr w:type="gramEnd"/>
-      <w:r>
-        <w:t xml:space="preserve"> -</w:t>
-      </w:r>
-      <w:proofErr w:type="spellStart"/>
-      <w:r>
-        <w:t>rf</w:t>
-      </w:r>
-      <w:proofErr w:type="spellEnd"/>
-      <w:r>
-        <w:t xml:space="preserve"> CloudWatchMonitoringScripts-1.2.1.zip</w:t>
-      </w:r>
-    </w:p>
-    <w:p>
-      <w:pPr>
-        <w:spacing w:after="0" w:line="240" w:lineRule="auto"/>
-      </w:pPr>
-      <w:proofErr w:type="gramStart"/>
-      <w:r>
-        <w:t>cd</w:t>
-      </w:r>
-      <w:proofErr w:type="gramEnd"/>
-      <w:r>
-        <w:t xml:space="preserve"> </w:t>
+      <w:r>
+        <w:t xml:space="preserve">cd </w:t>
       </w:r>
       <w:proofErr w:type="spellStart"/>
       <w:r>
@@ -617,12 +609,10 @@
         <w:spacing w:after="0" w:line="240" w:lineRule="auto"/>
       </w:pPr>
       <w:proofErr w:type="spellStart"/>
-      <w:proofErr w:type="gramStart"/>
       <w:r>
         <w:t>nano</w:t>
       </w:r>
       <w:proofErr w:type="spellEnd"/>
-      <w:proofErr w:type="gramEnd"/>
       <w:r>
         <w:t xml:space="preserve"> mon-put-instance-data.pl</w:t>
       </w:r>
@@ -2457,15 +2447,7 @@
       </w:r>
       <w:proofErr w:type="spellEnd"/>
       <w:r>
-        <w:t xml:space="preserve">, IBM, </w:t>
-      </w:r>
-      <w:proofErr w:type="gramStart"/>
-      <w:r>
-        <w:t>HP</w:t>
-      </w:r>
-      <w:proofErr w:type="gramEnd"/>
-      <w:r>
-        <w:t xml:space="preserve"> Operations on a centralized server that installs an agent on there.</w:t>
+        <w:t>, IBM, HP Operations on a centralized server that installs an agent on there.</w:t>
       </w:r>
     </w:p>
     <w:p>
@@ -2504,7 +2486,15 @@
         <w:spacing w:after="0" w:line="240" w:lineRule="auto"/>
       </w:pPr>
       <w:r>
-        <w:t xml:space="preserve">Ping is a 2 way street. </w:t>
+        <w:t xml:space="preserve">Ping is a </w:t>
+      </w:r>
+      <w:proofErr w:type="gramStart"/>
+      <w:r>
+        <w:t>2 way</w:t>
+      </w:r>
+      <w:proofErr w:type="gramEnd"/>
+      <w:r>
+        <w:t xml:space="preserve"> street. </w:t>
       </w:r>
     </w:p>
     <w:p>
@@ -3309,18 +3299,575 @@
         <w:spacing w:after="0" w:line="240" w:lineRule="auto"/>
       </w:pPr>
       <w:r>
-        <w:t xml:space="preserve">Read replicas – read only copies of your database. Gives you the function to scale out </w:t>
-      </w:r>
-      <w:proofErr w:type="spellStart"/>
-      <w:r>
-        <w:t>byond</w:t>
-      </w:r>
-      <w:proofErr w:type="spellEnd"/>
-      <w:r>
-        <w:t xml:space="preserve"> capacity constraints.</w:t>
-      </w:r>
+        <w:rPr>
+          <w:b/>
+        </w:rPr>
+        <w:t>Read replicas</w:t>
+      </w:r>
+      <w:r>
+        <w:t xml:space="preserve"> – read only copies of your database. Gives you the function to scale out </w:t>
+      </w:r>
+      <w:r>
+        <w:t>beyond</w:t>
+      </w:r>
+      <w:r>
+        <w:t xml:space="preserve"> capacity constraints for single DB instance. </w:t>
+      </w:r>
+    </w:p>
+    <w:p>
+      <w:pPr>
+        <w:pStyle w:val="ListParagraph"/>
+        <w:numPr>
+          <w:ilvl w:val="1"/>
+          <w:numId w:val="14"/>
+        </w:numPr>
+        <w:spacing w:after="0" w:line="240" w:lineRule="auto"/>
+      </w:pPr>
+      <w:r>
+        <w:t xml:space="preserve">Can be created by Console or </w:t>
+      </w:r>
+      <w:proofErr w:type="spellStart"/>
+      <w:r>
+        <w:t>CreateDB</w:t>
+      </w:r>
+      <w:r>
+        <w:t>InstanceReadReplica</w:t>
+      </w:r>
+      <w:proofErr w:type="spellEnd"/>
+      <w:r>
+        <w:t xml:space="preserve"> API</w:t>
+      </w:r>
+    </w:p>
+    <w:p>
+      <w:pPr>
+        <w:pStyle w:val="ListParagraph"/>
+        <w:numPr>
+          <w:ilvl w:val="1"/>
+          <w:numId w:val="14"/>
+        </w:numPr>
+        <w:spacing w:after="0" w:line="240" w:lineRule="auto"/>
+      </w:pPr>
+      <w:r>
+        <w:t>Asynchronously</w:t>
+      </w:r>
+      <w:r>
+        <w:t xml:space="preserve"> synced. </w:t>
+      </w:r>
+    </w:p>
+    <w:p>
+      <w:pPr>
+        <w:pStyle w:val="ListParagraph"/>
+        <w:numPr>
+          <w:ilvl w:val="1"/>
+          <w:numId w:val="14"/>
+        </w:numPr>
+        <w:spacing w:after="0" w:line="240" w:lineRule="auto"/>
+      </w:pPr>
+      <w:r>
+        <w:t xml:space="preserve">Can have up to 5 Read replicas per primary DB. </w:t>
+      </w:r>
+    </w:p>
+    <w:p>
+      <w:pPr>
+        <w:pStyle w:val="ListParagraph"/>
+        <w:numPr>
+          <w:ilvl w:val="1"/>
+          <w:numId w:val="14"/>
+        </w:numPr>
+        <w:spacing w:after="0" w:line="240" w:lineRule="auto"/>
+      </w:pPr>
+      <w:r>
+        <w:t>Supported by MySQL 5.6 (NOT 5.1 or 5.5)</w:t>
+      </w:r>
+      <w:r>
+        <w:t xml:space="preserve"> and PostgreSQL</w:t>
+      </w:r>
+    </w:p>
+    <w:p>
+      <w:pPr>
+        <w:pStyle w:val="ListParagraph"/>
+        <w:numPr>
+          <w:ilvl w:val="1"/>
+          <w:numId w:val="14"/>
+        </w:numPr>
+        <w:spacing w:after="0" w:line="240" w:lineRule="auto"/>
+      </w:pPr>
+      <w:proofErr w:type="spellStart"/>
+      <w:r>
+        <w:t>InnoDB</w:t>
+      </w:r>
+      <w:proofErr w:type="spellEnd"/>
+      <w:r>
+        <w:t xml:space="preserve"> is only supported by AWS for MySQL engine. Can also use </w:t>
+      </w:r>
+      <w:proofErr w:type="spellStart"/>
+      <w:r>
+        <w:t>MyISAM</w:t>
+      </w:r>
+      <w:proofErr w:type="spellEnd"/>
+    </w:p>
+    <w:p>
+      <w:pPr>
+        <w:pStyle w:val="ListParagraph"/>
+        <w:numPr>
+          <w:ilvl w:val="1"/>
+          <w:numId w:val="14"/>
+        </w:numPr>
+        <w:spacing w:after="0" w:line="240" w:lineRule="auto"/>
+      </w:pPr>
+      <w:r>
+        <w:t>If multi-</w:t>
+      </w:r>
+      <w:proofErr w:type="spellStart"/>
+      <w:r>
+        <w:t>az</w:t>
+      </w:r>
+      <w:proofErr w:type="spellEnd"/>
+      <w:r>
+        <w:t xml:space="preserve"> is not enabled, snapshot will be of your primary DB and can cause brief I/O suspensions for around 1 minute</w:t>
+      </w:r>
+    </w:p>
+    <w:p>
+      <w:pPr>
+        <w:pStyle w:val="ListParagraph"/>
+        <w:numPr>
+          <w:ilvl w:val="1"/>
+          <w:numId w:val="14"/>
+        </w:numPr>
+        <w:spacing w:after="0" w:line="240" w:lineRule="auto"/>
+      </w:pPr>
+      <w:r>
+        <w:t xml:space="preserve">If Multi-AZ is enabled, snapshot will be of your secondary database and you will not experience any performances hits on your primary database. </w:t>
+      </w:r>
+    </w:p>
+    <w:p>
+      <w:pPr>
+        <w:pStyle w:val="ListParagraph"/>
+        <w:numPr>
+          <w:ilvl w:val="1"/>
+          <w:numId w:val="14"/>
+        </w:numPr>
+        <w:spacing w:after="0" w:line="240" w:lineRule="auto"/>
+      </w:pPr>
+      <w:r>
+        <w:t>When a new read replica is created, you will be able to connect to it using a new end point DNS address.</w:t>
+      </w:r>
+    </w:p>
+    <w:p>
+      <w:pPr>
+        <w:pStyle w:val="ListParagraph"/>
+        <w:numPr>
+          <w:ilvl w:val="1"/>
+          <w:numId w:val="14"/>
+        </w:numPr>
+        <w:spacing w:after="0" w:line="240" w:lineRule="auto"/>
+      </w:pPr>
+      <w:r>
+        <w:t xml:space="preserve">Can promote read replica’s by </w:t>
+      </w:r>
+      <w:proofErr w:type="spellStart"/>
+      <w:proofErr w:type="gramStart"/>
+      <w:r>
+        <w:t>it’s</w:t>
+      </w:r>
+      <w:proofErr w:type="spellEnd"/>
+      <w:proofErr w:type="gramEnd"/>
+      <w:r>
+        <w:t xml:space="preserve"> own standalone but it will break the replication link</w:t>
+      </w:r>
+    </w:p>
+    <w:p>
+      <w:pPr>
+        <w:pStyle w:val="ListParagraph"/>
+        <w:numPr>
+          <w:ilvl w:val="1"/>
+          <w:numId w:val="14"/>
+        </w:numPr>
+        <w:spacing w:after="0" w:line="240" w:lineRule="auto"/>
+      </w:pPr>
+      <w:r>
+        <w:t xml:space="preserve">Read replicas can be in different regions but only for MySQL. </w:t>
+      </w:r>
+    </w:p>
+    <w:p>
+      <w:pPr>
+        <w:pStyle w:val="ListParagraph"/>
+        <w:numPr>
+          <w:ilvl w:val="1"/>
+          <w:numId w:val="14"/>
+        </w:numPr>
+        <w:spacing w:after="0" w:line="240" w:lineRule="auto"/>
+      </w:pPr>
+      <w:r>
+        <w:lastRenderedPageBreak/>
+        <w:t xml:space="preserve">Read </w:t>
+      </w:r>
+      <w:proofErr w:type="spellStart"/>
+      <w:r>
+        <w:t>replica’s</w:t>
+      </w:r>
+      <w:proofErr w:type="spellEnd"/>
+      <w:r>
+        <w:t xml:space="preserve"> can be </w:t>
+      </w:r>
+      <w:proofErr w:type="spellStart"/>
+      <w:r>
+        <w:t>build</w:t>
+      </w:r>
+      <w:proofErr w:type="spellEnd"/>
+      <w:r>
+        <w:t xml:space="preserve"> of Multi-AZ databases but read </w:t>
+      </w:r>
+      <w:proofErr w:type="spellStart"/>
+      <w:proofErr w:type="gramStart"/>
+      <w:r>
+        <w:t>replica’s</w:t>
+      </w:r>
+      <w:proofErr w:type="spellEnd"/>
+      <w:proofErr w:type="gramEnd"/>
+      <w:r>
+        <w:t xml:space="preserve"> can’t be multi-</w:t>
+      </w:r>
+      <w:proofErr w:type="spellStart"/>
+      <w:r>
+        <w:t>az</w:t>
+      </w:r>
+      <w:proofErr w:type="spellEnd"/>
+      <w:r>
+        <w:t xml:space="preserve"> currently.</w:t>
+      </w:r>
+    </w:p>
+    <w:p>
+      <w:pPr>
+        <w:pStyle w:val="ListParagraph"/>
+        <w:numPr>
+          <w:ilvl w:val="1"/>
+          <w:numId w:val="14"/>
+        </w:numPr>
+        <w:spacing w:after="0" w:line="240" w:lineRule="auto"/>
+      </w:pPr>
+      <w:r>
+        <w:t xml:space="preserve">Can have read </w:t>
+      </w:r>
+      <w:proofErr w:type="spellStart"/>
+      <w:r>
+        <w:t>replica’s</w:t>
+      </w:r>
+      <w:proofErr w:type="spellEnd"/>
+      <w:r>
+        <w:t xml:space="preserve"> of read replicas but only for MySQL. Increases latency.</w:t>
+      </w:r>
+      <w:r>
+        <w:t xml:space="preserve"> Replicates to top tier and then to bottom tier.</w:t>
+      </w:r>
+    </w:p>
+    <w:p>
+      <w:pPr>
+        <w:pStyle w:val="ListParagraph"/>
+        <w:numPr>
+          <w:ilvl w:val="1"/>
+          <w:numId w:val="14"/>
+        </w:numPr>
+        <w:spacing w:after="0" w:line="240" w:lineRule="auto"/>
+      </w:pPr>
+      <w:r>
+        <w:t xml:space="preserve">DB snapshots and automated backups can’t be taken of read replica’s. </w:t>
+      </w:r>
+    </w:p>
+    <w:p>
+      <w:pPr>
+        <w:pStyle w:val="ListParagraph"/>
+        <w:numPr>
+          <w:ilvl w:val="1"/>
+          <w:numId w:val="14"/>
+        </w:numPr>
+        <w:spacing w:after="0" w:line="240" w:lineRule="auto"/>
+      </w:pPr>
+      <w:r>
+        <w:t xml:space="preserve">REPLICA LAG is the key metric. </w:t>
+      </w:r>
+    </w:p>
+    <w:p>
+      <w:pPr>
+        <w:pStyle w:val="ListParagraph"/>
+        <w:numPr>
+          <w:ilvl w:val="1"/>
+          <w:numId w:val="14"/>
+        </w:numPr>
+        <w:spacing w:after="0" w:line="240" w:lineRule="auto"/>
+      </w:pPr>
+      <w:r>
+        <w:t xml:space="preserve">In order to enable read replica, automated backups must be on. </w:t>
+      </w:r>
+    </w:p>
+    <w:p>
+      <w:pPr>
+        <w:pStyle w:val="ListParagraph"/>
+        <w:numPr>
+          <w:ilvl w:val="1"/>
+          <w:numId w:val="14"/>
+        </w:numPr>
+        <w:spacing w:after="0" w:line="240" w:lineRule="auto"/>
+      </w:pPr>
+      <w:r>
+        <w:t>Use case:</w:t>
+      </w:r>
+    </w:p>
+    <w:p>
+      <w:pPr>
+        <w:pStyle w:val="ListParagraph"/>
+        <w:numPr>
+          <w:ilvl w:val="2"/>
+          <w:numId w:val="14"/>
+        </w:numPr>
+        <w:spacing w:after="0" w:line="240" w:lineRule="auto"/>
+      </w:pPr>
+      <w:r>
+        <w:t>Scaling beyond computer or I/O capacity of a single DB instance. Excess read traffic can be directed to one or more read replicas.</w:t>
+      </w:r>
+    </w:p>
+    <w:p>
+      <w:pPr>
+        <w:pStyle w:val="ListParagraph"/>
+        <w:numPr>
+          <w:ilvl w:val="2"/>
+          <w:numId w:val="14"/>
+        </w:numPr>
+        <w:spacing w:after="0" w:line="240" w:lineRule="auto"/>
+      </w:pPr>
+      <w:r>
+        <w:t xml:space="preserve">Serving read traffic while the source DB instance is unavailable. </w:t>
+      </w:r>
+    </w:p>
+    <w:p>
+      <w:pPr>
+        <w:pStyle w:val="ListParagraph"/>
+        <w:numPr>
+          <w:ilvl w:val="2"/>
+          <w:numId w:val="14"/>
+        </w:numPr>
+        <w:spacing w:after="0" w:line="240" w:lineRule="auto"/>
+      </w:pPr>
+      <w:r>
+        <w:t>Business reporting or data warehouse running queries against the read-replica versus the primary DB instance.</w:t>
+      </w:r>
+    </w:p>
+    <w:p>
+      <w:pPr>
+        <w:spacing w:after="0" w:line="240" w:lineRule="auto"/>
+      </w:pPr>
+    </w:p>
+    <w:p>
+      <w:pPr>
+        <w:spacing w:after="0" w:line="240" w:lineRule="auto"/>
+      </w:pPr>
+    </w:p>
+    <w:p>
+      <w:pPr>
+        <w:spacing w:after="0" w:line="240" w:lineRule="auto"/>
+      </w:pPr>
+      <w:r>
+        <w:t xml:space="preserve">Bastion Hosts </w:t>
+      </w:r>
+      <w:r>
+        <w:t>with Route 53 and 2 public Subnets.</w:t>
+      </w:r>
+    </w:p>
+    <w:p>
+      <w:pPr>
+        <w:spacing w:after="0" w:line="240" w:lineRule="auto"/>
+      </w:pPr>
       <w:bookmarkStart w:id="0" w:name="_GoBack"/>
       <w:bookmarkEnd w:id="0"/>
+    </w:p>
+    <w:p>
+      <w:pPr>
+        <w:spacing w:after="0" w:line="240" w:lineRule="auto"/>
+        <w:rPr>
+          <w:b/>
+        </w:rPr>
+      </w:pPr>
+      <w:r>
+        <w:rPr>
+          <w:b/>
+        </w:rPr>
+        <w:t xml:space="preserve">Troubleshooting </w:t>
+      </w:r>
+      <w:proofErr w:type="spellStart"/>
+      <w:r>
+        <w:rPr>
+          <w:b/>
+        </w:rPr>
+        <w:t>Autoscaling</w:t>
+      </w:r>
+      <w:proofErr w:type="spellEnd"/>
+      <w:r>
+        <w:rPr>
+          <w:b/>
+        </w:rPr>
+        <w:t>:</w:t>
+      </w:r>
+    </w:p>
+    <w:p>
+      <w:pPr>
+        <w:pStyle w:val="ListParagraph"/>
+        <w:numPr>
+          <w:ilvl w:val="0"/>
+          <w:numId w:val="14"/>
+        </w:numPr>
+        <w:spacing w:after="0" w:line="240" w:lineRule="auto"/>
+      </w:pPr>
+      <w:r>
+        <w:t>Look for the following:</w:t>
+      </w:r>
+      <w:r>
+        <w:tab/>
+      </w:r>
+    </w:p>
+    <w:p>
+      <w:pPr>
+        <w:pStyle w:val="ListParagraph"/>
+        <w:numPr>
+          <w:ilvl w:val="1"/>
+          <w:numId w:val="14"/>
+        </w:numPr>
+        <w:spacing w:after="0" w:line="240" w:lineRule="auto"/>
+      </w:pPr>
+      <w:r>
+        <w:t>Associated key pair does not exist</w:t>
+      </w:r>
+    </w:p>
+    <w:p>
+      <w:pPr>
+        <w:pStyle w:val="ListParagraph"/>
+        <w:numPr>
+          <w:ilvl w:val="1"/>
+          <w:numId w:val="14"/>
+        </w:numPr>
+        <w:spacing w:after="0" w:line="240" w:lineRule="auto"/>
+      </w:pPr>
+      <w:r>
+        <w:t>Security group does not exist</w:t>
+      </w:r>
+    </w:p>
+    <w:p>
+      <w:pPr>
+        <w:pStyle w:val="ListParagraph"/>
+        <w:numPr>
+          <w:ilvl w:val="1"/>
+          <w:numId w:val="14"/>
+        </w:numPr>
+        <w:spacing w:after="0" w:line="240" w:lineRule="auto"/>
+      </w:pPr>
+      <w:proofErr w:type="spellStart"/>
+      <w:r>
+        <w:t>Autoscaling</w:t>
+      </w:r>
+      <w:proofErr w:type="spellEnd"/>
+      <w:r>
+        <w:t xml:space="preserve"> </w:t>
+      </w:r>
+      <w:proofErr w:type="spellStart"/>
+      <w:r>
+        <w:t>config</w:t>
+      </w:r>
+      <w:proofErr w:type="spellEnd"/>
+      <w:r>
+        <w:t xml:space="preserve"> is not working correctly</w:t>
+      </w:r>
+    </w:p>
+    <w:p>
+      <w:pPr>
+        <w:pStyle w:val="ListParagraph"/>
+        <w:numPr>
+          <w:ilvl w:val="1"/>
+          <w:numId w:val="14"/>
+        </w:numPr>
+        <w:spacing w:after="0" w:line="240" w:lineRule="auto"/>
+      </w:pPr>
+      <w:proofErr w:type="spellStart"/>
+      <w:r>
+        <w:t>Autoscaling</w:t>
+      </w:r>
+      <w:proofErr w:type="spellEnd"/>
+      <w:r>
+        <w:t xml:space="preserve"> group not found</w:t>
+      </w:r>
+    </w:p>
+    <w:p>
+      <w:pPr>
+        <w:pStyle w:val="ListParagraph"/>
+        <w:numPr>
+          <w:ilvl w:val="1"/>
+          <w:numId w:val="14"/>
+        </w:numPr>
+        <w:spacing w:after="0" w:line="240" w:lineRule="auto"/>
+      </w:pPr>
+      <w:r>
+        <w:t>Instance type specified is not supported in the AZ</w:t>
+      </w:r>
+    </w:p>
+    <w:p>
+      <w:pPr>
+        <w:pStyle w:val="ListParagraph"/>
+        <w:numPr>
+          <w:ilvl w:val="1"/>
+          <w:numId w:val="14"/>
+        </w:numPr>
+        <w:spacing w:after="0" w:line="240" w:lineRule="auto"/>
+      </w:pPr>
+      <w:r>
+        <w:t>AZ is no longer supported</w:t>
+      </w:r>
+    </w:p>
+    <w:p>
+      <w:pPr>
+        <w:pStyle w:val="ListParagraph"/>
+        <w:numPr>
+          <w:ilvl w:val="1"/>
+          <w:numId w:val="14"/>
+        </w:numPr>
+        <w:spacing w:after="0" w:line="240" w:lineRule="auto"/>
+      </w:pPr>
+      <w:r>
+        <w:t>Invalid EBS device mapping</w:t>
+      </w:r>
+    </w:p>
+    <w:p>
+      <w:pPr>
+        <w:pStyle w:val="ListParagraph"/>
+        <w:numPr>
+          <w:ilvl w:val="1"/>
+          <w:numId w:val="14"/>
+        </w:numPr>
+        <w:spacing w:after="0" w:line="240" w:lineRule="auto"/>
+      </w:pPr>
+      <w:proofErr w:type="spellStart"/>
+      <w:r>
+        <w:t>Autoscaling</w:t>
+      </w:r>
+      <w:proofErr w:type="spellEnd"/>
+      <w:r>
+        <w:t xml:space="preserve"> service is not enabled on your account</w:t>
+      </w:r>
+    </w:p>
+    <w:p>
+      <w:pPr>
+        <w:pStyle w:val="ListParagraph"/>
+        <w:numPr>
+          <w:ilvl w:val="1"/>
+          <w:numId w:val="14"/>
+        </w:numPr>
+        <w:spacing w:after="0" w:line="240" w:lineRule="auto"/>
+      </w:pPr>
+      <w:r>
+        <w:t>Attempting to attach and EBS block device to an instance-store AMI</w:t>
+      </w:r>
+    </w:p>
+    <w:p>
+      <w:pPr>
+        <w:spacing w:after="0" w:line="240" w:lineRule="auto"/>
+      </w:pPr>
     </w:p>
     <w:sectPr>
       <w:pgSz w:w="12240" w:h="15840"/>
@@ -3333,8 +3880,8 @@
 </file>
 
 <file path=word/numbering.xml><?xml version="1.0" encoding="utf-8"?>
-<w:numbering xmlns:wpc="http://schemas.microsoft.com/office/word/2010/wordprocessingCanvas" xmlns:mc="http://schemas.openxmlformats.org/markup-compatibility/2006" xmlns:o="urn:schemas-microsoft-com:office:office" xmlns:r="http://schemas.openxmlformats.org/officeDocument/2006/relationships" xmlns:m="http://schemas.openxmlformats.org/officeDocument/2006/math" xmlns:v="urn:schemas-microsoft-com:vml" xmlns:wp14="http://schemas.microsoft.com/office/word/2010/wordprocessingDrawing" xmlns:wp="http://schemas.openxmlformats.org/drawingml/2006/wordprocessingDrawing" xmlns:w10="urn:schemas-microsoft-com:office:word" xmlns:w="http://schemas.openxmlformats.org/wordprocessingml/2006/main" xmlns:w14="http://schemas.microsoft.com/office/word/2010/wordml" xmlns:w15="http://schemas.microsoft.com/office/word/2012/wordml" xmlns:wpg="http://schemas.microsoft.com/office/word/2010/wordprocessingGroup" xmlns:wpi="http://schemas.microsoft.com/office/word/2010/wordprocessingInk" xmlns:wne="http://schemas.microsoft.com/office/word/2006/wordml" xmlns:wps="http://schemas.microsoft.com/office/word/2010/wordprocessingShape" mc:Ignorable="w14 w15 wp14">
-  <w:abstractNum w:abstractNumId="0" w15:restartNumberingAfterBreak="0">
+<w:numbering xmlns:wpc="http://schemas.microsoft.com/office/word/2010/wordprocessingCanvas" xmlns:mo="http://schemas.microsoft.com/office/mac/office/2008/main" xmlns:mc="http://schemas.openxmlformats.org/markup-compatibility/2006" xmlns:mv="urn:schemas-microsoft-com:mac:vml" xmlns:o="urn:schemas-microsoft-com:office:office" xmlns:r="http://schemas.openxmlformats.org/officeDocument/2006/relationships" xmlns:m="http://schemas.openxmlformats.org/officeDocument/2006/math" xmlns:v="urn:schemas-microsoft-com:vml" xmlns:wp14="http://schemas.microsoft.com/office/word/2010/wordprocessingDrawing" xmlns:wp="http://schemas.openxmlformats.org/drawingml/2006/wordprocessingDrawing" xmlns:w10="urn:schemas-microsoft-com:office:word" xmlns:w="http://schemas.openxmlformats.org/wordprocessingml/2006/main" xmlns:w14="http://schemas.microsoft.com/office/word/2010/wordml" xmlns:w15="http://schemas.microsoft.com/office/word/2012/wordml" xmlns:wpg="http://schemas.microsoft.com/office/word/2010/wordprocessingGroup" xmlns:wpi="http://schemas.microsoft.com/office/word/2010/wordprocessingInk" xmlns:wne="http://schemas.microsoft.com/office/word/2006/wordml" xmlns:wps="http://schemas.microsoft.com/office/word/2010/wordprocessingShape" mc:Ignorable="w14 w15 wp14">
+  <w:abstractNum w:abstractNumId="0">
     <w:nsid w:val="04A96E0C"/>
     <w:multiLevelType w:val="hybridMultilevel"/>
     <w:tmpl w:val="3D4860A4"/>
@@ -3447,7 +3994,7 @@
       </w:rPr>
     </w:lvl>
   </w:abstractNum>
-  <w:abstractNum w:abstractNumId="1" w15:restartNumberingAfterBreak="0">
+  <w:abstractNum w:abstractNumId="1">
     <w:nsid w:val="273D0E1A"/>
     <w:multiLevelType w:val="hybridMultilevel"/>
     <w:tmpl w:val="4E322A8E"/>
@@ -3560,7 +4107,7 @@
       </w:rPr>
     </w:lvl>
   </w:abstractNum>
-  <w:abstractNum w:abstractNumId="2" w15:restartNumberingAfterBreak="0">
+  <w:abstractNum w:abstractNumId="2">
     <w:nsid w:val="2C43482F"/>
     <w:multiLevelType w:val="hybridMultilevel"/>
     <w:tmpl w:val="02A4AFCA"/>
@@ -3673,10 +4220,10 @@
       </w:rPr>
     </w:lvl>
   </w:abstractNum>
-  <w:abstractNum w:abstractNumId="3" w15:restartNumberingAfterBreak="0">
+  <w:abstractNum w:abstractNumId="3">
     <w:nsid w:val="410233AD"/>
     <w:multiLevelType w:val="hybridMultilevel"/>
-    <w:tmpl w:val="64023576"/>
+    <w:tmpl w:val="C8CCF3DC"/>
     <w:lvl w:ilvl="0" w:tplc="04090001">
       <w:start w:val="1"/>
       <w:numFmt w:val="bullet"/>
@@ -3689,7 +4236,7 @@
         <w:rFonts w:ascii="Symbol" w:hAnsi="Symbol" w:hint="default"/>
       </w:rPr>
     </w:lvl>
-    <w:lvl w:ilvl="1" w:tplc="04090003" w:tentative="1">
+    <w:lvl w:ilvl="1" w:tplc="04090003">
       <w:start w:val="1"/>
       <w:numFmt w:val="bullet"/>
       <w:lvlText w:val="o"/>
@@ -3701,7 +4248,7 @@
         <w:rFonts w:ascii="Courier New" w:hAnsi="Courier New" w:cs="Courier New" w:hint="default"/>
       </w:rPr>
     </w:lvl>
-    <w:lvl w:ilvl="2" w:tplc="04090005" w:tentative="1">
+    <w:lvl w:ilvl="2" w:tplc="04090005">
       <w:start w:val="1"/>
       <w:numFmt w:val="bullet"/>
       <w:lvlText w:val=""/>
@@ -3786,7 +4333,7 @@
       </w:rPr>
     </w:lvl>
   </w:abstractNum>
-  <w:abstractNum w:abstractNumId="4" w15:restartNumberingAfterBreak="0">
+  <w:abstractNum w:abstractNumId="4">
     <w:nsid w:val="42045787"/>
     <w:multiLevelType w:val="hybridMultilevel"/>
     <w:tmpl w:val="4A6C89B4"/>
@@ -3899,7 +4446,7 @@
       </w:rPr>
     </w:lvl>
   </w:abstractNum>
-  <w:abstractNum w:abstractNumId="5" w15:restartNumberingAfterBreak="0">
+  <w:abstractNum w:abstractNumId="5">
     <w:nsid w:val="454536D5"/>
     <w:multiLevelType w:val="hybridMultilevel"/>
     <w:tmpl w:val="74A204C4"/>
@@ -4012,7 +4559,7 @@
       </w:rPr>
     </w:lvl>
   </w:abstractNum>
-  <w:abstractNum w:abstractNumId="6" w15:restartNumberingAfterBreak="0">
+  <w:abstractNum w:abstractNumId="6">
     <w:nsid w:val="4C5348A8"/>
     <w:multiLevelType w:val="hybridMultilevel"/>
     <w:tmpl w:val="12D4B8D6"/>
@@ -4125,7 +4672,7 @@
       </w:rPr>
     </w:lvl>
   </w:abstractNum>
-  <w:abstractNum w:abstractNumId="7" w15:restartNumberingAfterBreak="0">
+  <w:abstractNum w:abstractNumId="7">
     <w:nsid w:val="6131538F"/>
     <w:multiLevelType w:val="hybridMultilevel"/>
     <w:tmpl w:val="959294EE"/>
@@ -4238,7 +4785,7 @@
       </w:rPr>
     </w:lvl>
   </w:abstractNum>
-  <w:abstractNum w:abstractNumId="8" w15:restartNumberingAfterBreak="0">
+  <w:abstractNum w:abstractNumId="8">
     <w:nsid w:val="64A3175A"/>
     <w:multiLevelType w:val="hybridMultilevel"/>
     <w:tmpl w:val="3DA09A70"/>
@@ -4351,7 +4898,7 @@
       </w:rPr>
     </w:lvl>
   </w:abstractNum>
-  <w:abstractNum w:abstractNumId="9" w15:restartNumberingAfterBreak="0">
+  <w:abstractNum w:abstractNumId="9">
     <w:nsid w:val="675C7F7C"/>
     <w:multiLevelType w:val="hybridMultilevel"/>
     <w:tmpl w:val="050CE838"/>
@@ -4464,7 +5011,7 @@
       </w:rPr>
     </w:lvl>
   </w:abstractNum>
-  <w:abstractNum w:abstractNumId="10" w15:restartNumberingAfterBreak="0">
+  <w:abstractNum w:abstractNumId="10">
     <w:nsid w:val="6F124247"/>
     <w:multiLevelType w:val="hybridMultilevel"/>
     <w:tmpl w:val="A16E766C"/>
@@ -4577,7 +5124,7 @@
       </w:rPr>
     </w:lvl>
   </w:abstractNum>
-  <w:abstractNum w:abstractNumId="11" w15:restartNumberingAfterBreak="0">
+  <w:abstractNum w:abstractNumId="11">
     <w:nsid w:val="73CB7BEF"/>
     <w:multiLevelType w:val="hybridMultilevel"/>
     <w:tmpl w:val="870EC7BE"/>
@@ -4690,7 +5237,7 @@
       </w:rPr>
     </w:lvl>
   </w:abstractNum>
-  <w:abstractNum w:abstractNumId="12" w15:restartNumberingAfterBreak="0">
+  <w:abstractNum w:abstractNumId="12">
     <w:nsid w:val="77A37176"/>
     <w:multiLevelType w:val="hybridMultilevel"/>
     <w:tmpl w:val="2DDCA2D6"/>
@@ -4803,7 +5350,7 @@
       </w:rPr>
     </w:lvl>
   </w:abstractNum>
-  <w:abstractNum w:abstractNumId="13" w15:restartNumberingAfterBreak="0">
+  <w:abstractNum w:abstractNumId="13">
     <w:nsid w:val="7FED704E"/>
     <w:multiLevelType w:val="hybridMultilevel"/>
     <w:tmpl w:val="4D007710"/>
@@ -4978,7 +5525,7 @@
       </w:pPr>
     </w:pPrDefault>
   </w:docDefaults>
-  <w:latentStyles w:defLockedState="0" w:defUIPriority="99" w:defSemiHidden="0" w:defUnhideWhenUsed="0" w:defQFormat="0" w:count="371">
+  <w:latentStyles w:defLockedState="0" w:defUIPriority="99" w:defSemiHidden="0" w:defUnhideWhenUsed="0" w:defQFormat="0" w:count="382">
     <w:lsdException w:name="Normal" w:uiPriority="0" w:qFormat="1"/>
     <w:lsdException w:name="heading 1" w:uiPriority="9" w:qFormat="1"/>
     <w:lsdException w:name="heading 2" w:semiHidden="1" w:uiPriority="9" w:unhideWhenUsed="1" w:qFormat="1"/>
@@ -5350,6 +5897,8 @@
     <w:lsdException w:name="List Table 5 Dark Accent 6" w:uiPriority="50"/>
     <w:lsdException w:name="List Table 6 Colorful Accent 6" w:uiPriority="51"/>
     <w:lsdException w:name="List Table 7 Colorful Accent 6" w:uiPriority="52"/>
+    <w:lsdException w:name="Mention" w:semiHidden="1" w:unhideWhenUsed="1"/>
+    <w:lsdException w:name="Smart Hyperlink" w:semiHidden="1" w:unhideWhenUsed="1"/>
   </w:latentStyles>
   <w:style w:type="paragraph" w:default="1" w:styleId="Normal">
     <w:name w:val="Normal"/>

</xml_diff>